<commit_message>
Esp8266 doorbell sensor working without EEPROM,mqtt
</commit_message>
<xml_diff>
--- a/designDocumentation/KSHome.docx
+++ b/designDocumentation/KSHome.docx
@@ -956,6 +956,392 @@
           <w:rStyle w:val="Emphasis"/>
         </w:rPr>
         <w:lastRenderedPageBreak/>
+        <w:t>ESP8266 pin ratings</w:t>
+      </w:r>
+    </w:p>
+    <w:p>
+      <w:pPr>
+        <w:pStyle w:val="ListParagraph"/>
+        <w:numPr>
+          <w:ilvl w:val="0"/>
+          <w:numId w:val="4"/>
+        </w:numPr>
+        <w:rPr>
+          <w:rStyle w:val="Strong"/>
+          <w:rFonts w:ascii="Roboto" w:hAnsi="Roboto"/>
+          <w:color w:val="111111"/>
+          <w:shd w:val="clear" w:color="auto" w:fill="FFFFFF"/>
+        </w:rPr>
+      </w:pPr>
+      <w:r>
+        <w:rPr>
+          <w:rFonts w:ascii="Roboto" w:hAnsi="Roboto"/>
+          <w:color w:val="111111"/>
+          <w:shd w:val="clear" w:color="auto" w:fill="FFFFFF"/>
+        </w:rPr>
+        <w:t>The ESP8266 is a 3.3V microcontroller, so its I/O operates at 3.3V as well. The pins are </w:t>
+      </w:r>
+      <w:r>
+        <w:rPr>
+          <w:rStyle w:val="Strong"/>
+          <w:rFonts w:ascii="Roboto" w:hAnsi="Roboto"/>
+          <w:color w:val="111111"/>
+          <w:shd w:val="clear" w:color="auto" w:fill="FFFFFF"/>
+        </w:rPr>
+        <w:t>not 5V tolerant, applying more than 3.6V on any pin will kill the chip.</w:t>
+      </w:r>
+    </w:p>
+    <w:p>
+      <w:pPr>
+        <w:pStyle w:val="ListParagraph"/>
+        <w:ind w:left="1440"/>
+        <w:rPr>
+          <w:rStyle w:val="Strong"/>
+          <w:rFonts w:ascii="Roboto" w:hAnsi="Roboto"/>
+          <w:color w:val="111111"/>
+          <w:shd w:val="clear" w:color="auto" w:fill="FFFFFF"/>
+        </w:rPr>
+      </w:pPr>
+    </w:p>
+    <w:p>
+      <w:pPr>
+        <w:pStyle w:val="ListParagraph"/>
+        <w:numPr>
+          <w:ilvl w:val="0"/>
+          <w:numId w:val="4"/>
+        </w:numPr>
+        <w:rPr>
+          <w:rStyle w:val="Strong"/>
+          <w:b w:val="0"/>
+          <w:bCs w:val="0"/>
+        </w:rPr>
+      </w:pPr>
+      <w:r>
+        <w:rPr>
+          <w:rFonts w:ascii="Roboto" w:hAnsi="Roboto"/>
+          <w:color w:val="111111"/>
+          <w:shd w:val="clear" w:color="auto" w:fill="FFFFFF"/>
+        </w:rPr>
+        <w:t>The maximum current that can be drawn from a single GPIO pin is </w:t>
+      </w:r>
+      <w:r>
+        <w:rPr>
+          <w:rStyle w:val="Strong"/>
+          <w:rFonts w:ascii="Roboto" w:hAnsi="Roboto"/>
+          <w:color w:val="111111"/>
+          <w:shd w:val="clear" w:color="auto" w:fill="FFFFFF"/>
+        </w:rPr>
+        <w:t>12mA</w:t>
+      </w:r>
+    </w:p>
+    <w:p>
+      <w:pPr>
+        <w:pStyle w:val="ListParagraph"/>
+      </w:pPr>
+    </w:p>
+    <w:p>
+      <w:pPr>
+        <w:pStyle w:val="ListParagraph"/>
+        <w:numPr>
+          <w:ilvl w:val="0"/>
+          <w:numId w:val="4"/>
+        </w:numPr>
+        <w:rPr>
+          <w:rFonts w:ascii="Roboto" w:hAnsi="Roboto"/>
+          <w:b/>
+          <w:bCs/>
+          <w:color w:val="111111"/>
+        </w:rPr>
+      </w:pPr>
+      <w:r>
+        <w:rPr>
+          <w:b/>
+          <w:bCs/>
+        </w:rPr>
+        <w:t xml:space="preserve">PWM </w:t>
+      </w:r>
+    </w:p>
+    <w:p>
+      <w:pPr>
+        <w:pStyle w:val="ListParagraph"/>
+        <w:ind w:left="1440"/>
+        <w:rPr>
+          <w:rFonts w:ascii="Roboto" w:hAnsi="Roboto"/>
+          <w:color w:val="111111"/>
+        </w:rPr>
+      </w:pPr>
+      <w:r>
+        <w:rPr>
+          <w:rFonts w:ascii="Roboto" w:hAnsi="Roboto"/>
+          <w:color w:val="111111"/>
+        </w:rPr>
+        <w:t>To enable PWM on a certain pin, use </w:t>
+      </w:r>
+      <w:r>
+        <w:rPr>
+          <w:rStyle w:val="HTMLCode"/>
+          <w:rFonts w:eastAsiaTheme="minorHAnsi"/>
+          <w:color w:val="111111"/>
+        </w:rPr>
+        <w:t>analogWrite(pin, value);</w:t>
+      </w:r>
+      <w:r>
+        <w:rPr>
+          <w:rFonts w:ascii="Roboto" w:hAnsi="Roboto"/>
+          <w:color w:val="111111"/>
+        </w:rPr>
+        <w:t> where </w:t>
+      </w:r>
+      <w:r>
+        <w:rPr>
+          <w:rStyle w:val="HTMLCode"/>
+          <w:rFonts w:eastAsiaTheme="minorHAnsi"/>
+          <w:color w:val="111111"/>
+        </w:rPr>
+        <w:t>pin</w:t>
+      </w:r>
+      <w:r>
+        <w:rPr>
+          <w:rFonts w:ascii="Roboto" w:hAnsi="Roboto"/>
+          <w:color w:val="111111"/>
+        </w:rPr>
+        <w:t> is the digital pin, and </w:t>
+      </w:r>
+      <w:r>
+        <w:rPr>
+          <w:rStyle w:val="HTMLCode"/>
+          <w:rFonts w:eastAsiaTheme="minorHAnsi"/>
+          <w:color w:val="111111"/>
+        </w:rPr>
+        <w:t>value</w:t>
+      </w:r>
+      <w:r>
+        <w:rPr>
+          <w:rFonts w:ascii="Roboto" w:hAnsi="Roboto"/>
+          <w:color w:val="111111"/>
+        </w:rPr>
+        <w:t> a number between 0 and 1023.</w:t>
+      </w:r>
+    </w:p>
+    <w:p>
+      <w:pPr>
+        <w:pStyle w:val="NormalWeb"/>
+        <w:ind w:left="1440"/>
+        <w:rPr>
+          <w:rFonts w:ascii="Roboto" w:hAnsi="Roboto"/>
+          <w:color w:val="111111"/>
+        </w:rPr>
+      </w:pPr>
+      <w:r>
+        <w:rPr>
+          <w:rFonts w:ascii="Roboto" w:hAnsi="Roboto"/>
+          <w:color w:val="111111"/>
+        </w:rPr>
+        <w:t>You can change the range (bit depth) of the PWM output by using </w:t>
+      </w:r>
+      <w:r>
+        <w:rPr>
+          <w:rStyle w:val="HTMLCode"/>
+          <w:color w:val="111111"/>
+        </w:rPr>
+        <w:t>analogWriteRange(new_range);</w:t>
+      </w:r>
+    </w:p>
+    <w:p>
+      <w:pPr>
+        <w:pStyle w:val="NormalWeb"/>
+        <w:ind w:left="1440"/>
+        <w:rPr>
+          <w:rFonts w:ascii="Roboto" w:hAnsi="Roboto"/>
+          <w:color w:val="111111"/>
+        </w:rPr>
+      </w:pPr>
+      <w:r>
+        <w:rPr>
+          <w:rFonts w:ascii="Roboto" w:hAnsi="Roboto"/>
+          <w:color w:val="111111"/>
+        </w:rPr>
+        <w:t>The frequency can be changed by using </w:t>
+      </w:r>
+      <w:r>
+        <w:rPr>
+          <w:rStyle w:val="HTMLCode"/>
+          <w:color w:val="111111"/>
+        </w:rPr>
+        <w:t>analogWriteFreq(new_frequency);</w:t>
+      </w:r>
+      <w:r>
+        <w:rPr>
+          <w:rFonts w:ascii="Roboto" w:hAnsi="Roboto"/>
+          <w:color w:val="111111"/>
+        </w:rPr>
+        <w:t>. </w:t>
+      </w:r>
+      <w:r>
+        <w:rPr>
+          <w:rStyle w:val="HTMLCode"/>
+          <w:color w:val="111111"/>
+        </w:rPr>
+        <w:t>new_frequency</w:t>
+      </w:r>
+      <w:r>
+        <w:rPr>
+          <w:rFonts w:ascii="Roboto" w:hAnsi="Roboto"/>
+          <w:color w:val="111111"/>
+        </w:rPr>
+        <w:t> should be between 100 and 1000Hz.</w:t>
+      </w:r>
+    </w:p>
+    <w:p>
+      <w:pPr>
+        <w:pStyle w:val="ListParagraph"/>
+        <w:numPr>
+          <w:ilvl w:val="0"/>
+          <w:numId w:val="4"/>
+        </w:numPr>
+        <w:rPr>
+          <w:rFonts w:ascii="Roboto" w:hAnsi="Roboto"/>
+          <w:color w:val="111111"/>
+        </w:rPr>
+      </w:pPr>
+      <w:r>
+        <w:rPr>
+          <w:rFonts w:ascii="Roboto" w:hAnsi="Roboto"/>
+          <w:color w:val="111111"/>
+        </w:rPr>
+        <w:t>ADC</w:t>
+      </w:r>
+    </w:p>
+    <w:p>
+      <w:pPr>
+        <w:pStyle w:val="NormalWeb"/>
+        <w:ind w:left="1440"/>
+        <w:rPr>
+          <w:rFonts w:ascii="Roboto" w:hAnsi="Roboto"/>
+          <w:color w:val="111111"/>
+        </w:rPr>
+      </w:pPr>
+      <w:r>
+        <w:rPr>
+          <w:rFonts w:ascii="Roboto" w:hAnsi="Roboto"/>
+          <w:color w:val="111111"/>
+        </w:rPr>
+        <w:t>Just like on an Arduino, you can use </w:t>
+      </w:r>
+      <w:r>
+        <w:rPr>
+          <w:rStyle w:val="HTMLCode"/>
+          <w:color w:val="111111"/>
+        </w:rPr>
+        <w:t>analogRead(A0)</w:t>
+      </w:r>
+      <w:r>
+        <w:rPr>
+          <w:rFonts w:ascii="Roboto" w:hAnsi="Roboto"/>
+          <w:color w:val="111111"/>
+        </w:rPr>
+        <w:t> to get the analog voltage on the analog input. (0 = 0V, 1023 = 1.0V).</w:t>
+      </w:r>
+    </w:p>
+    <w:p>
+      <w:pPr>
+        <w:pStyle w:val="NormalWeb"/>
+        <w:ind w:left="1440"/>
+        <w:rPr>
+          <w:rFonts w:ascii="Roboto" w:hAnsi="Roboto"/>
+          <w:color w:val="111111"/>
+        </w:rPr>
+      </w:pPr>
+      <w:r>
+        <w:rPr>
+          <w:rFonts w:ascii="Roboto" w:hAnsi="Roboto"/>
+          <w:color w:val="111111"/>
+        </w:rPr>
+        <w:t>The ESP can also use the ADC to measure the supply voltage (V</w:t>
+      </w:r>
+      <w:r>
+        <w:rPr>
+          <w:rFonts w:ascii="Roboto" w:hAnsi="Roboto"/>
+          <w:color w:val="111111"/>
+          <w:vertAlign w:val="subscript"/>
+        </w:rPr>
+        <w:t>CC</w:t>
+      </w:r>
+      <w:r>
+        <w:rPr>
+          <w:rFonts w:ascii="Roboto" w:hAnsi="Roboto"/>
+          <w:color w:val="111111"/>
+        </w:rPr>
+        <w:t>). To do this, include </w:t>
+      </w:r>
+      <w:r>
+        <w:rPr>
+          <w:rStyle w:val="HTMLCode"/>
+          <w:color w:val="111111"/>
+        </w:rPr>
+        <w:t>ADC_MODE(ADC_VCC);</w:t>
+      </w:r>
+      <w:r>
+        <w:rPr>
+          <w:rFonts w:ascii="Roboto" w:hAnsi="Roboto"/>
+          <w:color w:val="111111"/>
+        </w:rPr>
+        <w:t> at the top of your sketch, and use </w:t>
+      </w:r>
+      <w:r>
+        <w:rPr>
+          <w:rStyle w:val="HTMLCode"/>
+          <w:color w:val="111111"/>
+        </w:rPr>
+        <w:t>ESP.getVcc();</w:t>
+      </w:r>
+      <w:r>
+        <w:rPr>
+          <w:rFonts w:ascii="Roboto" w:hAnsi="Roboto"/>
+          <w:color w:val="111111"/>
+        </w:rPr>
+        <w:t> to actually get the voltage.</w:t>
+      </w:r>
+      <w:r>
+        <w:rPr>
+          <w:rFonts w:ascii="Roboto" w:hAnsi="Roboto"/>
+          <w:color w:val="111111"/>
+        </w:rPr>
+        <w:br/>
+        <w:t>If you use it to read the supply voltage, you can’t connect anything else to the analog pin.</w:t>
+      </w:r>
+    </w:p>
+    <w:p>
+      <w:pPr>
+        <w:pStyle w:val="NormalWeb"/>
+        <w:ind w:left="1440"/>
+        <w:rPr>
+          <w:rFonts w:ascii="Roboto" w:hAnsi="Roboto"/>
+          <w:color w:val="111111"/>
+        </w:rPr>
+      </w:pPr>
+    </w:p>
+    <w:p>
+      <w:pPr>
+        <w:pStyle w:val="ListParagraph"/>
+        <w:ind w:left="1440"/>
+      </w:pPr>
+    </w:p>
+    <w:p>
+      <w:pPr>
+        <w:pStyle w:val="Heading1"/>
+        <w:numPr>
+          <w:ilvl w:val="2"/>
+          <w:numId w:val="2"/>
+        </w:numPr>
+        <w:rPr>
+          <w:rStyle w:val="Emphasis"/>
+        </w:rPr>
+      </w:pPr>
+      <w:r>
+        <w:rPr>
+          <w:rStyle w:val="Emphasis"/>
+        </w:rPr>
         <w:t>ESP8266 RTC Memory structure</w:t>
       </w:r>
     </w:p>
@@ -974,23 +1360,25 @@
           <w:color w:val="24292F"/>
           <w:shd w:val="clear" w:color="auto" w:fill="FFFFFF"/>
         </w:rPr>
-        <w:t xml:space="preserve">ESP8266 has a total amount of 768 bytes of RTC memory. However, the underlying SDK </w:t>
-      </w:r>
-      <w:r>
+        <w:t xml:space="preserve">ESP8266 has a total amount of 768 bytes of RTC memory. However, the underlying SDK (System)reserves the first 256 bytes, leaving the remaining 512 bytes to the user application. </w:t>
+      </w:r>
+    </w:p>
+    <w:p>
+      <w:pPr>
+        <w:ind w:left="1224"/>
         <w:rPr>
           <w:rFonts w:ascii="Segoe UI" w:hAnsi="Segoe UI" w:cs="Segoe UI"/>
           <w:color w:val="24292F"/>
           <w:shd w:val="clear" w:color="auto" w:fill="FFFFFF"/>
         </w:rPr>
-        <w:t>(System)</w:t>
-      </w:r>
+      </w:pPr>
       <w:r>
         <w:rPr>
           <w:rFonts w:ascii="Segoe UI" w:hAnsi="Segoe UI" w:cs="Segoe UI"/>
           <w:color w:val="24292F"/>
           <w:shd w:val="clear" w:color="auto" w:fill="FFFFFF"/>
         </w:rPr>
-        <w:t xml:space="preserve">reserves the first 256 bytes, leaving the remaining 512 bytes to the user application. </w:t>
+        <w:t xml:space="preserve">Moreover, much ESP8266 firmware use OTA functionality, which requires the first 128 bytes of user memory. </w:t>
       </w:r>
     </w:p>
     <w:p>
@@ -1008,64 +1396,18 @@
           <w:color w:val="24292F"/>
           <w:shd w:val="clear" w:color="auto" w:fill="FFFFFF"/>
         </w:rPr>
-        <w:t xml:space="preserve">Moreover, </w:t>
-      </w:r>
-      <w:r>
-        <w:rPr>
-          <w:rFonts w:ascii="Segoe UI" w:hAnsi="Segoe UI" w:cs="Segoe UI"/>
-          <w:color w:val="24292F"/>
-          <w:shd w:val="clear" w:color="auto" w:fill="FFFFFF"/>
-        </w:rPr>
-        <w:t>much</w:t>
-      </w:r>
-      <w:r>
-        <w:rPr>
-          <w:rFonts w:ascii="Segoe UI" w:hAnsi="Segoe UI" w:cs="Segoe UI"/>
-          <w:color w:val="24292F"/>
-          <w:shd w:val="clear" w:color="auto" w:fill="FFFFFF"/>
-        </w:rPr>
-        <w:t xml:space="preserve"> ESP8266 firmware use OTA functionality, which requires the first 128 bytes of user memory. </w:t>
+        <w:t xml:space="preserve">In this condition, to avoid OTA and RTCMemory overlapping each other, RTCMemory must limit its size to 384 bytes. </w:t>
       </w:r>
     </w:p>
     <w:p>
       <w:pPr>
         <w:ind w:left="1224"/>
-        <w:rPr>
-          <w:rFonts w:ascii="Segoe UI" w:hAnsi="Segoe UI" w:cs="Segoe UI"/>
-          <w:color w:val="24292F"/>
-          <w:shd w:val="clear" w:color="auto" w:fill="FFFFFF"/>
-        </w:rPr>
-      </w:pPr>
-      <w:r>
-        <w:rPr>
-          <w:rFonts w:ascii="Segoe UI" w:hAnsi="Segoe UI" w:cs="Segoe UI"/>
-          <w:color w:val="24292F"/>
-          <w:shd w:val="clear" w:color="auto" w:fill="FFFFFF"/>
-        </w:rPr>
-        <w:t xml:space="preserve">In this condition, to avoid OTA and RTCMemory </w:t>
-      </w:r>
-      <w:r>
-        <w:rPr>
-          <w:rFonts w:ascii="Segoe UI" w:hAnsi="Segoe UI" w:cs="Segoe UI"/>
-          <w:color w:val="24292F"/>
-          <w:shd w:val="clear" w:color="auto" w:fill="FFFFFF"/>
-        </w:rPr>
-        <w:t>overlapping</w:t>
-      </w:r>
-      <w:r>
-        <w:rPr>
-          <w:rFonts w:ascii="Segoe UI" w:hAnsi="Segoe UI" w:cs="Segoe UI"/>
-          <w:color w:val="24292F"/>
-          <w:shd w:val="clear" w:color="auto" w:fill="FFFFFF"/>
-        </w:rPr>
-        <w:t xml:space="preserve"> each other, RTCMemory must limit its size to 384 bytes. </w:t>
-      </w:r>
-    </w:p>
-    <w:p>
-      <w:pPr>
-        <w:ind w:left="1224"/>
-      </w:pPr>
-      <w:r>
+      </w:pPr>
+      <w:r>
+        <w:rPr>
+          <w:noProof/>
+        </w:rPr>
+        <w:lastRenderedPageBreak/>
         <w:drawing>
           <wp:inline distT="0" distB="0" distL="0" distR="0" wp14:anchorId="269BA860" wp14:editId="5BCF99BA">
             <wp:extent cx="4675473" cy="1041991"/>
@@ -1218,7 +1560,7 @@
             <v:imagedata r:id="rId11" o:title=""/>
             <w10:wrap type="square"/>
           </v:shape>
-          <o:OLEObject Type="Embed" ProgID="Visio.Drawing.15" ShapeID="_x0000_s1026" DrawAspect="Content" ObjectID="_1730621809" r:id="rId12"/>
+          <o:OLEObject Type="Embed" ProgID="Visio.Drawing.15" ShapeID="_x0000_s1026" DrawAspect="Content" ObjectID="_1730635508" r:id="rId12"/>
         </w:object>
       </w:r>
     </w:p>
@@ -1248,10 +1590,10 @@
       </w:pPr>
       <w:r>
         <w:object w:dxaOrig="7980" w:dyaOrig="10051" w14:anchorId="43BABD54">
-          <v:shape id="_x0000_i1026" type="#_x0000_t75" style="width:399.35pt;height:502.35pt" o:ole="">
+          <v:shape id="_x0000_i1026" type="#_x0000_t75" style="width:399.75pt;height:502.5pt" o:ole="">
             <v:imagedata r:id="rId13" o:title=""/>
           </v:shape>
-          <o:OLEObject Type="Embed" ProgID="Visio.Drawing.15" ShapeID="_x0000_i1026" DrawAspect="Content" ObjectID="_1730621808" r:id="rId14"/>
+          <o:OLEObject Type="Embed" ProgID="Visio.Drawing.15" ShapeID="_x0000_i1026" DrawAspect="Content" ObjectID="_1730635507" r:id="rId14"/>
         </w:object>
       </w:r>
     </w:p>
@@ -1533,6 +1875,119 @@
     </w:lvl>
   </w:abstractNum>
   <w:abstractNum w:abstractNumId="1" w15:restartNumberingAfterBreak="0">
+    <w:nsid w:val="09BA52E5"/>
+    <w:multiLevelType w:val="hybridMultilevel"/>
+    <w:tmpl w:val="D50CBF7E"/>
+    <w:lvl w:ilvl="0" w:tplc="04090001">
+      <w:start w:val="1"/>
+      <w:numFmt w:val="bullet"/>
+      <w:lvlText w:val=""/>
+      <w:lvlJc w:val="left"/>
+      <w:pPr>
+        <w:ind w:left="1440" w:hanging="360"/>
+      </w:pPr>
+      <w:rPr>
+        <w:rFonts w:ascii="Symbol" w:hAnsi="Symbol" w:hint="default"/>
+      </w:rPr>
+    </w:lvl>
+    <w:lvl w:ilvl="1" w:tplc="04090003" w:tentative="1">
+      <w:start w:val="1"/>
+      <w:numFmt w:val="bullet"/>
+      <w:lvlText w:val="o"/>
+      <w:lvlJc w:val="left"/>
+      <w:pPr>
+        <w:ind w:left="2160" w:hanging="360"/>
+      </w:pPr>
+      <w:rPr>
+        <w:rFonts w:ascii="Courier New" w:hAnsi="Courier New" w:cs="Courier New" w:hint="default"/>
+      </w:rPr>
+    </w:lvl>
+    <w:lvl w:ilvl="2" w:tplc="04090005" w:tentative="1">
+      <w:start w:val="1"/>
+      <w:numFmt w:val="bullet"/>
+      <w:lvlText w:val=""/>
+      <w:lvlJc w:val="left"/>
+      <w:pPr>
+        <w:ind w:left="2880" w:hanging="360"/>
+      </w:pPr>
+      <w:rPr>
+        <w:rFonts w:ascii="Wingdings" w:hAnsi="Wingdings" w:hint="default"/>
+      </w:rPr>
+    </w:lvl>
+    <w:lvl w:ilvl="3" w:tplc="04090001" w:tentative="1">
+      <w:start w:val="1"/>
+      <w:numFmt w:val="bullet"/>
+      <w:lvlText w:val=""/>
+      <w:lvlJc w:val="left"/>
+      <w:pPr>
+        <w:ind w:left="3600" w:hanging="360"/>
+      </w:pPr>
+      <w:rPr>
+        <w:rFonts w:ascii="Symbol" w:hAnsi="Symbol" w:hint="default"/>
+      </w:rPr>
+    </w:lvl>
+    <w:lvl w:ilvl="4" w:tplc="04090003" w:tentative="1">
+      <w:start w:val="1"/>
+      <w:numFmt w:val="bullet"/>
+      <w:lvlText w:val="o"/>
+      <w:lvlJc w:val="left"/>
+      <w:pPr>
+        <w:ind w:left="4320" w:hanging="360"/>
+      </w:pPr>
+      <w:rPr>
+        <w:rFonts w:ascii="Courier New" w:hAnsi="Courier New" w:cs="Courier New" w:hint="default"/>
+      </w:rPr>
+    </w:lvl>
+    <w:lvl w:ilvl="5" w:tplc="04090005" w:tentative="1">
+      <w:start w:val="1"/>
+      <w:numFmt w:val="bullet"/>
+      <w:lvlText w:val=""/>
+      <w:lvlJc w:val="left"/>
+      <w:pPr>
+        <w:ind w:left="5040" w:hanging="360"/>
+      </w:pPr>
+      <w:rPr>
+        <w:rFonts w:ascii="Wingdings" w:hAnsi="Wingdings" w:hint="default"/>
+      </w:rPr>
+    </w:lvl>
+    <w:lvl w:ilvl="6" w:tplc="04090001" w:tentative="1">
+      <w:start w:val="1"/>
+      <w:numFmt w:val="bullet"/>
+      <w:lvlText w:val=""/>
+      <w:lvlJc w:val="left"/>
+      <w:pPr>
+        <w:ind w:left="5760" w:hanging="360"/>
+      </w:pPr>
+      <w:rPr>
+        <w:rFonts w:ascii="Symbol" w:hAnsi="Symbol" w:hint="default"/>
+      </w:rPr>
+    </w:lvl>
+    <w:lvl w:ilvl="7" w:tplc="04090003" w:tentative="1">
+      <w:start w:val="1"/>
+      <w:numFmt w:val="bullet"/>
+      <w:lvlText w:val="o"/>
+      <w:lvlJc w:val="left"/>
+      <w:pPr>
+        <w:ind w:left="6480" w:hanging="360"/>
+      </w:pPr>
+      <w:rPr>
+        <w:rFonts w:ascii="Courier New" w:hAnsi="Courier New" w:cs="Courier New" w:hint="default"/>
+      </w:rPr>
+    </w:lvl>
+    <w:lvl w:ilvl="8" w:tplc="04090005" w:tentative="1">
+      <w:start w:val="1"/>
+      <w:numFmt w:val="bullet"/>
+      <w:lvlText w:val=""/>
+      <w:lvlJc w:val="left"/>
+      <w:pPr>
+        <w:ind w:left="7200" w:hanging="360"/>
+      </w:pPr>
+      <w:rPr>
+        <w:rFonts w:ascii="Wingdings" w:hAnsi="Wingdings" w:hint="default"/>
+      </w:rPr>
+    </w:lvl>
+  </w:abstractNum>
+  <w:abstractNum w:abstractNumId="2" w15:restartNumberingAfterBreak="0">
     <w:nsid w:val="2DE03348"/>
     <w:multiLevelType w:val="multilevel"/>
     <w:tmpl w:val="0409001F"/>
@@ -1618,7 +2073,7 @@
       </w:pPr>
     </w:lvl>
   </w:abstractNum>
-  <w:abstractNum w:abstractNumId="2" w15:restartNumberingAfterBreak="0">
+  <w:abstractNum w:abstractNumId="3" w15:restartNumberingAfterBreak="0">
     <w:nsid w:val="79FC1B89"/>
     <w:multiLevelType w:val="hybridMultilevel"/>
     <w:tmpl w:val="7DD4C1B6"/>
@@ -1705,12 +2160,15 @@
     </w:lvl>
   </w:abstractNum>
   <w:num w:numId="1">
-    <w:abstractNumId w:val="2"/>
+    <w:abstractNumId w:val="3"/>
   </w:num>
   <w:num w:numId="2">
     <w:abstractNumId w:val="0"/>
   </w:num>
   <w:num w:numId="3">
+    <w:abstractNumId w:val="2"/>
+  </w:num>
+  <w:num w:numId="4">
     <w:abstractNumId w:val="1"/>
   </w:num>
 </w:numbering>
@@ -2439,6 +2897,33 @@
       <w:szCs w:val="20"/>
     </w:rPr>
   </w:style>
+  <w:style w:type="character" w:styleId="Strong">
+    <w:name w:val="Strong"/>
+    <w:basedOn w:val="DefaultParagraphFont"/>
+    <w:uiPriority w:val="22"/>
+    <w:qFormat/>
+    <w:rsid w:val="00A2144D"/>
+    <w:rPr>
+      <w:b/>
+      <w:bCs/>
+    </w:rPr>
+  </w:style>
+  <w:style w:type="paragraph" w:styleId="NormalWeb">
+    <w:name w:val="Normal (Web)"/>
+    <w:basedOn w:val="Normal"/>
+    <w:uiPriority w:val="99"/>
+    <w:semiHidden/>
+    <w:unhideWhenUsed/>
+    <w:rsid w:val="00A2144D"/>
+    <w:pPr>
+      <w:spacing w:before="100" w:beforeAutospacing="1" w:after="100" w:afterAutospacing="1" w:line="240" w:lineRule="auto"/>
+    </w:pPr>
+    <w:rPr>
+      <w:rFonts w:ascii="Times New Roman" w:eastAsia="Times New Roman" w:hAnsi="Times New Roman" w:cs="Times New Roman"/>
+      <w:sz w:val="24"/>
+      <w:szCs w:val="24"/>
+    </w:rPr>
+  </w:style>
 </w:styles>
 </file>
 

</xml_diff>